<commit_message>
Added date to 2010 data and fleshed out plan of attack document
</commit_message>
<xml_diff>
--- a/Plan of Attack Final Project EECS 349.docx
+++ b/Plan of Attack Final Project EECS 349.docx
@@ -117,12 +117,45 @@
     <w:p>
       <w:pPr>
         <w:pStyle w:val="ListParagraph"/>
-      </w:pPr>
+        <w:numPr>
+          <w:ilvl w:val="0"/>
+          <w:numId w:val="5"/>
+        </w:numPr>
+      </w:pPr>
+      <w:r>
+        <w:t>We feed in the inputs of team statistics for each game and train on that data.</w:t>
+      </w:r>
+    </w:p>
+    <w:p>
+      <w:pPr>
+        <w:pStyle w:val="ListParagraph"/>
+        <w:numPr>
+          <w:ilvl w:val="0"/>
+          <w:numId w:val="5"/>
+        </w:numPr>
+      </w:pPr>
+      <w:r>
+        <w:t>We will train on the regular season team data and regular season games whether it was a win or loss</w:t>
+      </w:r>
+    </w:p>
+    <w:p>
+      <w:pPr>
+        <w:pStyle w:val="ListParagraph"/>
+        <w:numPr>
+          <w:ilvl w:val="0"/>
+          <w:numId w:val="5"/>
+        </w:numPr>
+      </w:pPr>
+      <w:r>
+        <w:t xml:space="preserve">Then we will use playoff data to test </w:t>
+      </w:r>
+      <w:r>
+        <w:t>our data by guessing whether a game will be a win or loss based on team statistics.</w:t>
+      </w:r>
+    </w:p>
+    <w:p>
       <w:bookmarkStart w:id="0" w:name="_GoBack"/>
       <w:bookmarkEnd w:id="0"/>
-      <w:r>
-        <w:t>a. We feed in the inputs of team statistics for each game and train on that data.</w:t>
-      </w:r>
     </w:p>
     <w:p/>
     <w:sectPr>
@@ -405,6 +438,95 @@
     </w:lvl>
   </w:abstractNum>
   <w:abstractNum w:abstractNumId="3">
+    <w:nsid w:val="678B7FAC"/>
+    <w:multiLevelType w:val="hybridMultilevel"/>
+    <w:tmpl w:val="11D6A9E8"/>
+    <w:lvl w:ilvl="0" w:tplc="BDC4A1DC">
+      <w:start w:val="1"/>
+      <w:numFmt w:val="lowerLetter"/>
+      <w:lvlText w:val="%1."/>
+      <w:lvlJc w:val="left"/>
+      <w:pPr>
+        <w:ind w:left="1080" w:hanging="360"/>
+      </w:pPr>
+      <w:rPr>
+        <w:rFonts w:hint="default"/>
+      </w:rPr>
+    </w:lvl>
+    <w:lvl w:ilvl="1" w:tplc="04090019" w:tentative="1">
+      <w:start w:val="1"/>
+      <w:numFmt w:val="lowerLetter"/>
+      <w:lvlText w:val="%2."/>
+      <w:lvlJc w:val="left"/>
+      <w:pPr>
+        <w:ind w:left="1800" w:hanging="360"/>
+      </w:pPr>
+    </w:lvl>
+    <w:lvl w:ilvl="2" w:tplc="0409001B" w:tentative="1">
+      <w:start w:val="1"/>
+      <w:numFmt w:val="lowerRoman"/>
+      <w:lvlText w:val="%3."/>
+      <w:lvlJc w:val="right"/>
+      <w:pPr>
+        <w:ind w:left="2520" w:hanging="180"/>
+      </w:pPr>
+    </w:lvl>
+    <w:lvl w:ilvl="3" w:tplc="0409000F" w:tentative="1">
+      <w:start w:val="1"/>
+      <w:numFmt w:val="decimal"/>
+      <w:lvlText w:val="%4."/>
+      <w:lvlJc w:val="left"/>
+      <w:pPr>
+        <w:ind w:left="3240" w:hanging="360"/>
+      </w:pPr>
+    </w:lvl>
+    <w:lvl w:ilvl="4" w:tplc="04090019" w:tentative="1">
+      <w:start w:val="1"/>
+      <w:numFmt w:val="lowerLetter"/>
+      <w:lvlText w:val="%5."/>
+      <w:lvlJc w:val="left"/>
+      <w:pPr>
+        <w:ind w:left="3960" w:hanging="360"/>
+      </w:pPr>
+    </w:lvl>
+    <w:lvl w:ilvl="5" w:tplc="0409001B" w:tentative="1">
+      <w:start w:val="1"/>
+      <w:numFmt w:val="lowerRoman"/>
+      <w:lvlText w:val="%6."/>
+      <w:lvlJc w:val="right"/>
+      <w:pPr>
+        <w:ind w:left="4680" w:hanging="180"/>
+      </w:pPr>
+    </w:lvl>
+    <w:lvl w:ilvl="6" w:tplc="0409000F" w:tentative="1">
+      <w:start w:val="1"/>
+      <w:numFmt w:val="decimal"/>
+      <w:lvlText w:val="%7."/>
+      <w:lvlJc w:val="left"/>
+      <w:pPr>
+        <w:ind w:left="5400" w:hanging="360"/>
+      </w:pPr>
+    </w:lvl>
+    <w:lvl w:ilvl="7" w:tplc="04090019" w:tentative="1">
+      <w:start w:val="1"/>
+      <w:numFmt w:val="lowerLetter"/>
+      <w:lvlText w:val="%8."/>
+      <w:lvlJc w:val="left"/>
+      <w:pPr>
+        <w:ind w:left="6120" w:hanging="360"/>
+      </w:pPr>
+    </w:lvl>
+    <w:lvl w:ilvl="8" w:tplc="0409001B" w:tentative="1">
+      <w:start w:val="1"/>
+      <w:numFmt w:val="lowerRoman"/>
+      <w:lvlText w:val="%9."/>
+      <w:lvlJc w:val="right"/>
+      <w:pPr>
+        <w:ind w:left="6840" w:hanging="180"/>
+      </w:pPr>
+    </w:lvl>
+  </w:abstractNum>
+  <w:abstractNum w:abstractNumId="4">
     <w:nsid w:val="67D46EAA"/>
     <w:multiLevelType w:val="hybridMultilevel"/>
     <w:tmpl w:val="379E085E"/>
@@ -503,6 +625,9 @@
     <w:abstractNumId w:val="2"/>
   </w:num>
   <w:num w:numId="4">
+    <w:abstractNumId w:val="4"/>
+  </w:num>
+  <w:num w:numId="5">
     <w:abstractNumId w:val="3"/>
   </w:num>
 </w:numbering>

</xml_diff>

<commit_message>
Completed bracket maker program for year 2015
</commit_message>
<xml_diff>
--- a/Plan of Attack Final Project EECS 349.docx
+++ b/Plan of Attack Final Project EECS 349.docx
@@ -43,15 +43,7 @@
         </w:numPr>
       </w:pPr>
       <w:r>
-        <w:t xml:space="preserve">For the data gathered for team stats, we could also pre-select data for the teams that made the </w:t>
-      </w:r>
-      <w:proofErr w:type="gramStart"/>
-      <w:r>
-        <w:t>march</w:t>
-      </w:r>
-      <w:proofErr w:type="gramEnd"/>
-      <w:r>
-        <w:t xml:space="preserve"> madness tournament.</w:t>
+        <w:t>For the data gathered for team stats, we could also pre-select data for the teams that made the march madness tournament.</w:t>
       </w:r>
     </w:p>
     <w:p>
@@ -123,7 +115,13 @@
         </w:numPr>
       </w:pPr>
       <w:r>
-        <w:t>We feed in the inputs of team statistics for each game and train on that data.</w:t>
+        <w:t xml:space="preserve">We feed in the inputs of team statistics for </w:t>
+      </w:r>
+      <w:r>
+        <w:t xml:space="preserve">the season and train on all game </w:t>
+      </w:r>
+      <w:r>
+        <w:t>data.</w:t>
       </w:r>
     </w:p>
     <w:p>
@@ -154,10 +152,27 @@
       </w:r>
     </w:p>
     <w:p>
+      <w:pPr>
+        <w:pStyle w:val="ListParagraph"/>
+        <w:numPr>
+          <w:ilvl w:val="0"/>
+          <w:numId w:val="1"/>
+        </w:numPr>
+      </w:pPr>
+      <w:r>
+        <w:t>Bracket maker</w:t>
+      </w:r>
+    </w:p>
+    <w:p>
+      <w:pPr>
+        <w:pStyle w:val="ListParagraph"/>
+      </w:pPr>
+      <w:r>
+        <w:t>a. Must have seeding information for teams. Match teams by seeds and have them compete. Teams that compete continue on.</w:t>
+      </w:r>
       <w:bookmarkStart w:id="0" w:name="_GoBack"/>
       <w:bookmarkEnd w:id="0"/>
     </w:p>
-    <w:p/>
     <w:sectPr>
       <w:pgSz w:w="12240" w:h="15840"/>
       <w:pgMar w:top="1440" w:right="1800" w:bottom="1440" w:left="1800" w:header="720" w:footer="720" w:gutter="0"/>

</xml_diff>